<commit_message>
Iteration 5 mit Retro
</commit_message>
<xml_diff>
--- a/swe-iot/docs/It005.docx
+++ b/swe-iot/docs/It005.docx
@@ -23,12 +23,28 @@
     </w:p>
     <w:p>
       <w:r>
-        <w:t>Sprint 1: Epic 1: Story 1</w:t>
+        <w:t xml:space="preserve">Sprint 1: </w:t>
+      </w:r>
+      <w:proofErr w:type="spellStart"/>
+      <w:r>
+        <w:t>Epic</w:t>
+      </w:r>
+      <w:proofErr w:type="spellEnd"/>
+      <w:r>
+        <w:t xml:space="preserve"> 1: Story 1</w:t>
       </w:r>
     </w:p>
     <w:p>
       <w:r>
-        <w:t xml:space="preserve">Sprint 2: Epic 1: </w:t>
+        <w:t xml:space="preserve">Sprint 2: </w:t>
+      </w:r>
+      <w:proofErr w:type="spellStart"/>
+      <w:r>
+        <w:t>Epic</w:t>
+      </w:r>
+      <w:proofErr w:type="spellEnd"/>
+      <w:r>
+        <w:t xml:space="preserve"> 1: </w:t>
       </w:r>
       <w:r>
         <w:t xml:space="preserve">Story 1 fertig </w:t>
@@ -42,7 +58,15 @@
     </w:p>
     <w:p>
       <w:r>
-        <w:t xml:space="preserve">Sprint 3: Epic </w:t>
+        <w:t xml:space="preserve">Sprint 3: </w:t>
+      </w:r>
+      <w:proofErr w:type="spellStart"/>
+      <w:r>
+        <w:t>Epic</w:t>
+      </w:r>
+      <w:proofErr w:type="spellEnd"/>
+      <w:r>
+        <w:t xml:space="preserve"> </w:t>
       </w:r>
       <w:r>
         <w:t>1</w:t>
@@ -54,12 +78,28 @@
         <w:t>Story 2 und Story 3 fertigstellen</w:t>
       </w:r>
       <w:r>
-        <w:t>, Epic 2 Story 1</w:t>
+        <w:t xml:space="preserve">, </w:t>
+      </w:r>
+      <w:proofErr w:type="spellStart"/>
+      <w:r>
+        <w:t>Epic</w:t>
+      </w:r>
+      <w:proofErr w:type="spellEnd"/>
+      <w:r>
+        <w:t xml:space="preserve"> 2 Story 1</w:t>
       </w:r>
     </w:p>
     <w:p>
       <w:r>
-        <w:t xml:space="preserve">Sprint 4: Epic 2: </w:t>
+        <w:t xml:space="preserve">Sprint 4: </w:t>
+      </w:r>
+      <w:proofErr w:type="spellStart"/>
+      <w:r>
+        <w:t>Epic</w:t>
+      </w:r>
+      <w:proofErr w:type="spellEnd"/>
+      <w:r>
+        <w:t xml:space="preserve"> 2: </w:t>
       </w:r>
       <w:r>
         <w:t>Story 1</w:t>
@@ -73,16 +113,32 @@
         <w:t>Sprint 5:</w:t>
       </w:r>
       <w:r>
-        <w:t xml:space="preserve"> Epic 2: Story 2 und 3 fertigstellen,</w:t>
-      </w:r>
-      <w:r>
         <w:t xml:space="preserve"> </w:t>
       </w:r>
+      <w:proofErr w:type="spellStart"/>
+      <w:r>
+        <w:t>Epic</w:t>
+      </w:r>
+      <w:proofErr w:type="spellEnd"/>
+      <w:r>
+        <w:t xml:space="preserve"> 2: Story 2 und 3 fertigstellen,</w:t>
+      </w:r>
+      <w:r>
+        <w:t xml:space="preserve"> </w:t>
+      </w:r>
+      <w:proofErr w:type="spellStart"/>
       <w:r>
         <w:rPr>
           <w:strike/>
         </w:rPr>
-        <w:t>Epic 3: Story 1</w:t>
+        <w:t>Epic</w:t>
+      </w:r>
+      <w:proofErr w:type="spellEnd"/>
+      <w:r>
+        <w:rPr>
+          <w:strike/>
+        </w:rPr>
+        <w:t xml:space="preserve"> 3: Story 1</w:t>
       </w:r>
     </w:p>
     <w:p>
@@ -95,7 +151,21 @@
         <w:rPr>
           <w:strike/>
         </w:rPr>
-        <w:t>Sprint 6: Epic 3: 2 zusätzliche Verhalten</w:t>
+        <w:t xml:space="preserve">Sprint 6: </w:t>
+      </w:r>
+      <w:proofErr w:type="spellStart"/>
+      <w:r>
+        <w:rPr>
+          <w:strike/>
+        </w:rPr>
+        <w:t>Epic</w:t>
+      </w:r>
+      <w:proofErr w:type="spellEnd"/>
+      <w:r>
+        <w:rPr>
+          <w:strike/>
+        </w:rPr>
+        <w:t xml:space="preserve"> 3: 2 zusätzliche Verhalten</w:t>
       </w:r>
     </w:p>
     <w:p>
@@ -113,8 +183,13 @@
       </w:r>
     </w:p>
     <w:p>
-      <w:r>
-        <w:t xml:space="preserve">Burn-Down-Chart nach Iteration </w:t>
+      <w:proofErr w:type="spellStart"/>
+      <w:r>
+        <w:t>Burn</w:t>
+      </w:r>
+      <w:proofErr w:type="spellEnd"/>
+      <w:r>
+        <w:t xml:space="preserve">-Down-Chart nach Iteration </w:t>
       </w:r>
       <w:r>
         <w:t>Vier</w:t>
@@ -149,7 +224,15 @@
         <w:t>Entwicklerteams: Te</w:t>
       </w:r>
       <w:r>
-        <w:t>am 1: Schmölzer und Zmollnig, T</w:t>
+        <w:t xml:space="preserve">am 1: Schmölzer und </w:t>
+      </w:r>
+      <w:proofErr w:type="spellStart"/>
+      <w:r>
+        <w:t>Zmollnig</w:t>
+      </w:r>
+      <w:proofErr w:type="spellEnd"/>
+      <w:r>
+        <w:t>, T</w:t>
       </w:r>
       <w:r>
         <w:t>eam 2:</w:t>
@@ -158,8 +241,13 @@
         <w:t xml:space="preserve"> </w:t>
       </w:r>
       <w:r>
-        <w:t>Schallhammer und Steinkogler</w:t>
-      </w:r>
+        <w:t xml:space="preserve">Schallhammer und </w:t>
+      </w:r>
+      <w:proofErr w:type="spellStart"/>
+      <w:r>
+        <w:t>Steinkogler</w:t>
+      </w:r>
+      <w:proofErr w:type="spellEnd"/>
     </w:p>
     <w:p>
       <w:r>
@@ -192,7 +280,15 @@
     </w:p>
     <w:p>
       <w:r>
-        <w:t>Daily Scrum 1</w:t>
+        <w:t xml:space="preserve">Daily </w:t>
+      </w:r>
+      <w:proofErr w:type="spellStart"/>
+      <w:r>
+        <w:t>Scrum</w:t>
+      </w:r>
+      <w:proofErr w:type="spellEnd"/>
+      <w:r>
+        <w:t xml:space="preserve"> 1</w:t>
       </w:r>
       <w:r>
         <w:t xml:space="preserve"> (nur einer, wegen halber Zeit)</w:t>
@@ -203,19 +299,56 @@
     </w:p>
     <w:p>
       <w:r>
-        <w:t xml:space="preserve">1. What </w:t>
-      </w:r>
-      <w:r>
-        <w:t>did you do yesterd</w:t>
-      </w:r>
-      <w:r>
-        <w:t>ay:</w:t>
+        <w:t xml:space="preserve">1. </w:t>
+      </w:r>
+      <w:proofErr w:type="spellStart"/>
+      <w:r>
+        <w:t>What</w:t>
+      </w:r>
+      <w:proofErr w:type="spellEnd"/>
+      <w:r>
+        <w:t xml:space="preserve"> </w:t>
+      </w:r>
+      <w:proofErr w:type="spellStart"/>
+      <w:r>
+        <w:t>did</w:t>
+      </w:r>
+      <w:proofErr w:type="spellEnd"/>
+      <w:r>
+        <w:t xml:space="preserve"> </w:t>
+      </w:r>
+      <w:proofErr w:type="spellStart"/>
+      <w:r>
+        <w:t>you</w:t>
+      </w:r>
+      <w:proofErr w:type="spellEnd"/>
+      <w:r>
+        <w:t xml:space="preserve"> do </w:t>
+      </w:r>
+      <w:proofErr w:type="spellStart"/>
+      <w:r>
+        <w:t>yesterd</w:t>
+      </w:r>
+      <w:r>
+        <w:t>ay</w:t>
+      </w:r>
+      <w:proofErr w:type="spellEnd"/>
+      <w:r>
+        <w:t>:</w:t>
       </w:r>
       <w:r>
         <w:br/>
       </w:r>
       <w:r>
-        <w:t>Team 1: Anpassung E2S2 (Reset fehlte noch, Team 2: E2S3</w:t>
+        <w:t>Team 1: Anpassung E2S2 (</w:t>
+      </w:r>
+      <w:proofErr w:type="spellStart"/>
+      <w:r>
+        <w:t>Reset</w:t>
+      </w:r>
+      <w:proofErr w:type="spellEnd"/>
+      <w:r>
+        <w:t xml:space="preserve"> fehlte noch, Team 2: E2S3</w:t>
       </w:r>
       <w:r>
         <w:t xml:space="preserve"> </w:t>
@@ -226,7 +359,23 @@
     </w:p>
     <w:p>
       <w:r>
-        <w:t>2.What will you do today?</w:t>
+        <w:t xml:space="preserve">2.What will </w:t>
+      </w:r>
+      <w:proofErr w:type="spellStart"/>
+      <w:r>
+        <w:t>you</w:t>
+      </w:r>
+      <w:proofErr w:type="spellEnd"/>
+      <w:r>
+        <w:t xml:space="preserve"> do </w:t>
+      </w:r>
+      <w:proofErr w:type="spellStart"/>
+      <w:r>
+        <w:t>today</w:t>
+      </w:r>
+      <w:proofErr w:type="spellEnd"/>
+      <w:r>
+        <w:t>?</w:t>
       </w:r>
       <w:r>
         <w:br/>
@@ -243,13 +392,68 @@
     </w:p>
     <w:p>
       <w:r>
-        <w:t>3.Are there any impediments in your way?</w:t>
+        <w:t xml:space="preserve">3.Are </w:t>
+      </w:r>
+      <w:proofErr w:type="spellStart"/>
+      <w:r>
+        <w:t>there</w:t>
+      </w:r>
+      <w:proofErr w:type="spellEnd"/>
+      <w:r>
+        <w:t xml:space="preserve"> </w:t>
+      </w:r>
+      <w:proofErr w:type="spellStart"/>
+      <w:r>
+        <w:t>any</w:t>
+      </w:r>
+      <w:proofErr w:type="spellEnd"/>
+      <w:r>
+        <w:t xml:space="preserve"> </w:t>
+      </w:r>
+      <w:proofErr w:type="spellStart"/>
+      <w:r>
+        <w:t>impediments</w:t>
+      </w:r>
+      <w:proofErr w:type="spellEnd"/>
+      <w:r>
+        <w:t xml:space="preserve"> in </w:t>
+      </w:r>
+      <w:proofErr w:type="spellStart"/>
+      <w:r>
+        <w:t>your</w:t>
+      </w:r>
+      <w:proofErr w:type="spellEnd"/>
+      <w:r>
+        <w:t xml:space="preserve"> </w:t>
+      </w:r>
+      <w:proofErr w:type="spellStart"/>
+      <w:r>
+        <w:t>way</w:t>
+      </w:r>
+      <w:proofErr w:type="spellEnd"/>
+      <w:r>
+        <w:t>?</w:t>
       </w:r>
       <w:r>
         <w:br/>
       </w:r>
       <w:r>
         <w:t>Alle: Zeit!</w:t>
+      </w:r>
+    </w:p>
+    <w:p>
+      <w:r>
+        <w:t>Retro:</w:t>
+      </w:r>
+    </w:p>
+    <w:p>
+      <w:r>
+        <w:t>Wir sind immer besser in das Thema und die Methodik reingekommen und haben im Endeffekt mehr umgesetzt als wir erst geglaubt haben.</w:t>
+      </w:r>
+    </w:p>
+    <w:p>
+      <w:r>
+        <w:t>E2S2 und E2S3 fertig.</w:t>
       </w:r>
     </w:p>
     <w:p>
@@ -259,10 +463,10 @@
           <w:lang w:eastAsia="de-AT"/>
         </w:rPr>
         <w:drawing>
-          <wp:inline distT="0" distB="0" distL="0" distR="0" wp14:anchorId="18AFBEF3" wp14:editId="2AB98777">
+          <wp:inline distT="0" distB="0" distL="0" distR="0" wp14:anchorId="0F7362C5" wp14:editId="2EC707E8">
             <wp:extent cx="4572000" cy="2743200"/>
             <wp:effectExtent l="0" t="0" r="0" b="0"/>
-            <wp:docPr id="2" name="Diagramm 2"/>
+            <wp:docPr id="3" name="Diagramm 3"/>
             <wp:cNvGraphicFramePr/>
             <a:graphic xmlns:a="http://schemas.openxmlformats.org/drawingml/2006/main">
               <a:graphicData uri="http://schemas.openxmlformats.org/drawingml/2006/chart">
@@ -272,8 +476,6 @@
           </wp:inline>
         </w:drawing>
       </w:r>
-      <w:bookmarkStart w:id="0" w:name="_GoBack"/>
-      <w:bookmarkEnd w:id="0"/>
     </w:p>
     <w:sectPr>
       <w:pgSz w:w="11906" w:h="16838"/>
@@ -735,7 +937,6 @@
   </mc:AlternateContent>
   <c:chart>
     <c:title>
-      <c:layout/>
       <c:overlay val="0"/>
       <c:spPr>
         <a:noFill/>
@@ -1041,7 +1242,6 @@
   </mc:AlternateContent>
   <c:chart>
     <c:title>
-      <c:layout/>
       <c:overlay val="0"/>
       <c:spPr>
         <a:noFill/>
@@ -1163,7 +1363,7 @@
                   <c:v>7</c:v>
                 </c:pt>
                 <c:pt idx="5">
-                  <c:v>6</c:v>
+                  <c:v>5</c:v>
                 </c:pt>
               </c:numCache>
             </c:numRef>
@@ -1171,7 +1371,7 @@
           <c:smooth val="0"/>
           <c:extLst>
             <c:ext xmlns:c16="http://schemas.microsoft.com/office/drawing/2014/chart" uri="{C3380CC4-5D6E-409C-BE32-E72D297353CC}">
-              <c16:uniqueId val="{00000000-E438-4B4C-AA0C-62D19C9ED466}"/>
+              <c16:uniqueId val="{00000000-5F7F-4EFC-A068-EFC5C6596344}"/>
             </c:ext>
           </c:extLst>
         </c:ser>

</xml_diff>